<commit_message>
changed the sequential structure of the page and added igi comparation between etnia_tr groups
</commit_message>
<xml_diff>
--- a/table_1.docx
+++ b/table_1.docx
@@ -705,7 +705,53 @@
               <w:jc w:val="left"/>
             </w:pPr>
             <w:r>
-              <w:t xml:space="preserve">Branco</w:t>
+              <w:t xml:space="preserve">Pretos e Pardos</w:t>
+            </w:r>
+          </w:p>
+        </w:tc>
+        <w:tc>
+          <w:tcPr/>
+          <w:p>
+            <w:pPr>
+              <w:pStyle w:val="Compact"/>
+              <w:jc w:val="center"/>
+            </w:pPr>
+            <w:r>
+              <w:t xml:space="preserve">159 (34%)</w:t>
+            </w:r>
+          </w:p>
+        </w:tc>
+        <w:tc>
+          <w:tcPr/>
+          <w:p>
+            <w:pPr>
+              <w:pStyle w:val="Compact"/>
+              <w:jc w:val="center"/>
+            </w:pPr>
+            <w:r>
+              <w:t xml:space="preserve">176 (26%)</w:t>
+            </w:r>
+          </w:p>
+        </w:tc>
+        <w:tc>
+          <w:tcPr/>
+          <w:p>
+            <w:pPr>
+              <w:pStyle w:val="Compact"/>
+            </w:pPr>
+          </w:p>
+        </w:tc>
+      </w:tr>
+      <w:tr>
+        <w:tc>
+          <w:tcPr/>
+          <w:p>
+            <w:pPr>
+              <w:pStyle w:val="Compact"/>
+              <w:jc w:val="left"/>
+            </w:pPr>
+            <w:r>
+              <w:t xml:space="preserve">Brancos</w:t>
             </w:r>
           </w:p>
         </w:tc>
@@ -730,52 +776,6 @@
             </w:pPr>
             <w:r>
               <w:t xml:space="preserve">511 (74%)</w:t>
-            </w:r>
-          </w:p>
-        </w:tc>
-        <w:tc>
-          <w:tcPr/>
-          <w:p>
-            <w:pPr>
-              <w:pStyle w:val="Compact"/>
-            </w:pPr>
-          </w:p>
-        </w:tc>
-      </w:tr>
-      <w:tr>
-        <w:tc>
-          <w:tcPr/>
-          <w:p>
-            <w:pPr>
-              <w:pStyle w:val="Compact"/>
-              <w:jc w:val="left"/>
-            </w:pPr>
-            <w:r>
-              <w:t xml:space="preserve">Pretos e Pardos</w:t>
-            </w:r>
-          </w:p>
-        </w:tc>
-        <w:tc>
-          <w:tcPr/>
-          <w:p>
-            <w:pPr>
-              <w:pStyle w:val="Compact"/>
-              <w:jc w:val="center"/>
-            </w:pPr>
-            <w:r>
-              <w:t xml:space="preserve">159 (34%)</w:t>
-            </w:r>
-          </w:p>
-        </w:tc>
-        <w:tc>
-          <w:tcPr/>
-          <w:p>
-            <w:pPr>
-              <w:pStyle w:val="Compact"/>
-              <w:jc w:val="center"/>
-            </w:pPr>
-            <w:r>
-              <w:t xml:space="preserve">176 (26%)</w:t>
             </w:r>
           </w:p>
         </w:tc>

</xml_diff>